<commit_message>
final submission mark 2
</commit_message>
<xml_diff>
--- a/CA4/Final submission docs/CA4_10032026_MichelleCarr_report.docx
+++ b/CA4/Final submission docs/CA4_10032026_MichelleCarr_report.docx
@@ -4495,8 +4495,6 @@
       <w:r>
         <w:t xml:space="preserve">drop in productivity in the traditional summer holidays in Ireland? </w:t>
       </w:r>
-      <w:bookmarkStart w:id="1" w:name="_GoBack"/>
-      <w:bookmarkEnd w:id="1"/>
       <w:r>
         <w:t>To achieve this, I imported the CSV into Tableau and split the date/time columns into independe</w:t>
       </w:r>
@@ -4682,6 +4680,77 @@
         <w:pStyle w:val="ContactInfo"/>
         <w:jc w:val="left"/>
       </w:pPr>
+    </w:p>
+    <w:p>
+      <w:pPr>
+        <w:pStyle w:val="ContactInfo"/>
+        <w:jc w:val="left"/>
+      </w:pPr>
+    </w:p>
+    <w:p>
+      <w:pPr>
+        <w:pStyle w:val="ContactInfo"/>
+        <w:jc w:val="left"/>
+        <w:rPr>
+          <w:b/>
+        </w:rPr>
+      </w:pPr>
+      <w:r>
+        <w:rPr>
+          <w:b/>
+        </w:rPr>
+        <w:t xml:space="preserve">Appendix 1 : Python &amp; R script </w:t>
+      </w:r>
+    </w:p>
+    <w:p>
+      <w:pPr>
+        <w:pStyle w:val="ContactInfo"/>
+        <w:jc w:val="left"/>
+        <w:rPr>
+          <w:b/>
+        </w:rPr>
+      </w:pPr>
+      <w:r>
+        <w:rPr>
+          <w:b/>
+        </w:rPr>
+        <w:t xml:space="preserve">Appendix 2: Tableau, Excel </w:t>
+      </w:r>
+    </w:p>
+    <w:p>
+      <w:pPr>
+        <w:pStyle w:val="ContactInfo"/>
+        <w:jc w:val="left"/>
+        <w:rPr>
+          <w:b/>
+        </w:rPr>
+      </w:pPr>
+    </w:p>
+    <w:p>
+      <w:pPr>
+        <w:pStyle w:val="ContactInfo"/>
+        <w:jc w:val="left"/>
+        <w:rPr>
+          <w:b/>
+        </w:rPr>
+      </w:pPr>
+    </w:p>
+    <w:p>
+      <w:pPr>
+        <w:pStyle w:val="ContactInfo"/>
+        <w:jc w:val="left"/>
+        <w:rPr>
+          <w:b/>
+        </w:rPr>
+      </w:pPr>
+      <w:r>
+        <w:rPr>
+          <w:b/>
+        </w:rPr>
+        <w:t xml:space="preserve">END </w:t>
+      </w:r>
+      <w:bookmarkStart w:id="1" w:name="_GoBack"/>
+      <w:bookmarkEnd w:id="1"/>
     </w:p>
     <w:sectPr>
       <w:headerReference w:type="default" r:id="rId12"/>
@@ -11525,7 +11594,7 @@
     <w:charset w:val="00"/>
     <w:family w:val="swiss"/>
     <w:pitch w:val="variable"/>
-    <w:sig w:usb0="A00002EF" w:usb1="4000207B" w:usb2="00000000" w:usb3="00000000" w:csb0="0000019F" w:csb1="00000000"/>
+    <w:sig w:usb0="E0002AFF" w:usb1="C000247B" w:usb2="00000009" w:usb3="00000000" w:csb0="000001FF" w:csb1="00000000"/>
   </w:font>
 </w:fonts>
 </file>
@@ -11579,6 +11648,7 @@
     <w:rsid w:val="00A51A49"/>
     <w:rsid w:val="00B7057C"/>
     <w:rsid w:val="00CD44BA"/>
+    <w:rsid w:val="00EC6563"/>
   </w:rsids>
   <m:mathPr>
     <m:mathFont m:val="Cambria Math"/>

</xml_diff>